<commit_message>
edit style in file dacta.docx
</commit_message>
<xml_diff>
--- a/DatabaseAnalyst/DacTa.docx
+++ b/DatabaseAnalyst/DacTa.docx
@@ -664,8 +664,6 @@
       <w:r>
         <w:t xml:space="preserve"> cũng</w:t>
       </w:r>
-      <w:bookmarkStart w:id="0" w:name="_GoBack"/>
-      <w:bookmarkEnd w:id="0"/>
       <w:r>
         <w:t xml:space="preserve"> khác nhau…</w:t>
       </w:r>
@@ -723,7 +721,7 @@
           <w:b/>
           <w:sz w:val="32"/>
         </w:rPr>
-        <w:t>Thiết kế hệ thống cửa hàng và chức năng</w:t>
+        <w:t>THIẾT KẾ HỆ THỐNG CỬA HÀNG VÀ CHỨC NĂNG</w:t>
       </w:r>
     </w:p>
     <w:p>
@@ -862,7 +860,6 @@
         <w:rPr>
           <w:b/>
         </w:rPr>
-        <w:lastRenderedPageBreak/>
         <w:t>Biều đồ luồng dữ liệ</w:t>
       </w:r>
       <w:r>
@@ -984,7 +981,7 @@
           <w:noProof/>
         </w:rPr>
         <w:drawing>
-          <wp:anchor distT="0" distB="0" distL="114300" distR="114300" simplePos="0" relativeHeight="251656192" behindDoc="0" locked="0" layoutInCell="1" allowOverlap="1" wp14:anchorId="2FF820ED" wp14:editId="5D140055">
+          <wp:anchor distT="0" distB="0" distL="114300" distR="114300" simplePos="0" relativeHeight="251657216" behindDoc="0" locked="0" layoutInCell="1" allowOverlap="1" wp14:anchorId="2FF820ED" wp14:editId="5D140055">
             <wp:simplePos x="0" y="0"/>
             <wp:positionH relativeFrom="column">
               <wp:posOffset>-1270</wp:posOffset>
@@ -1421,7 +1418,7 @@
           <w:noProof/>
         </w:rPr>
         <w:drawing>
-          <wp:anchor distT="0" distB="0" distL="114300" distR="114300" simplePos="0" relativeHeight="251655168" behindDoc="0" locked="0" layoutInCell="1" allowOverlap="1" wp14:anchorId="73C1011D" wp14:editId="4E54B6F0">
+          <wp:anchor distT="0" distB="0" distL="114300" distR="114300" simplePos="0" relativeHeight="251656192" behindDoc="0" locked="0" layoutInCell="1" allowOverlap="1" wp14:anchorId="73C1011D" wp14:editId="4E54B6F0">
             <wp:simplePos x="0" y="0"/>
             <wp:positionH relativeFrom="column">
               <wp:posOffset>635</wp:posOffset>
@@ -1528,8 +1525,10 @@
           <w:b/>
           <w:sz w:val="32"/>
         </w:rPr>
-        <w:t>Thiết kế cơ sở dữ liệu cho hệ thống quản lý bán linh kiện máy tính</w:t>
-      </w:r>
+        <w:t>THIẾT KẾ CƠ SỞ DỮ LIỆU CHO HỆ THỐNG QUẢN LÝ BÁN LINH KIỆN MÁY TÍH</w:t>
+      </w:r>
+      <w:bookmarkStart w:id="0" w:name="_GoBack"/>
+      <w:bookmarkEnd w:id="0"/>
     </w:p>
     <w:p>
       <w:pPr>
@@ -11438,7 +11437,7 @@
 </file>
 
 <file path=customXml/itemProps1.xml><?xml version="1.0" encoding="utf-8"?>
-<ds:datastoreItem xmlns:ds="http://schemas.openxmlformats.org/officeDocument/2006/customXml" ds:itemID="{7A1C2493-46C5-4011-AF8C-250F013B0CF8}">
+<ds:datastoreItem xmlns:ds="http://schemas.openxmlformats.org/officeDocument/2006/customXml" ds:itemID="{A3A4CADE-C5CA-4E59-AD36-6B23B8093CF5}">
   <ds:schemaRefs>
     <ds:schemaRef ds:uri="http://schemas.openxmlformats.org/officeDocument/2006/bibliography"/>
   </ds:schemaRefs>

</xml_diff>